<commit_message>
Update links in the ReadMe.docx file
</commit_message>
<xml_diff>
--- a/Finance Bot/Submit a Receipt/Enterprise AtBot Demo/1 - Read Me.docx
+++ b/Finance Bot/Submit a Receipt/Enterprise AtBot Demo/1 - Read Me.docx
@@ -98,7 +98,13 @@
           <w:rPr>
             <w:rStyle w:val="Hyperlink"/>
           </w:rPr>
-          <w:t>demo resources folder</w:t>
+          <w:t xml:space="preserve">demo resources </w:t>
+        </w:r>
+        <w:r>
+          <w:rPr>
+            <w:rStyle w:val="Hyperlink"/>
+          </w:rPr>
+          <w:t>GitHub</w:t>
         </w:r>
       </w:hyperlink>
       <w:r>
@@ -450,7 +456,13 @@
           <w:rPr>
             <w:rStyle w:val="Hyperlink"/>
           </w:rPr>
-          <w:t>demo resources folder</w:t>
+          <w:t xml:space="preserve">demo resources </w:t>
+        </w:r>
+        <w:r>
+          <w:rPr>
+            <w:rStyle w:val="Hyperlink"/>
+          </w:rPr>
+          <w:t>GitHub</w:t>
         </w:r>
       </w:hyperlink>
       <w:r>
@@ -748,7 +760,13 @@
           <w:rPr>
             <w:rStyle w:val="Hyperlink"/>
           </w:rPr>
-          <w:t>demo resources folder</w:t>
+          <w:t xml:space="preserve">demo resources </w:t>
+        </w:r>
+        <w:r>
+          <w:rPr>
+            <w:rStyle w:val="Hyperlink"/>
+          </w:rPr>
+          <w:t>GitHub</w:t>
         </w:r>
       </w:hyperlink>
       <w:r>
@@ -1411,8 +1429,6 @@
       <w:r>
         <w:t>.</w:t>
       </w:r>
-      <w:bookmarkStart w:id="0" w:name="_GoBack"/>
-      <w:bookmarkEnd w:id="0"/>
     </w:p>
     <w:p>
       <w:pPr>
@@ -1512,6 +1528,8 @@
       <w:r>
         <w:t>.</w:t>
       </w:r>
+      <w:bookmarkStart w:id="0" w:name="_GoBack"/>
+      <w:bookmarkEnd w:id="0"/>
     </w:p>
     <w:sectPr>
       <w:footerReference w:type="default" r:id="rId17"/>
@@ -1670,7 +1688,13 @@
         <w:sz w:val="20"/>
       </w:rPr>
       <w:tab/>
-      <w:t>Last updated 2019-05-02</w:t>
+      <w:t>Last updated 2019-</w:t>
+    </w:r>
+    <w:r>
+      <w:rPr>
+        <w:sz w:val="20"/>
+      </w:rPr>
+      <w:t>06-05</w:t>
     </w:r>
   </w:p>
 </w:ftr>

</xml_diff>

<commit_message>
Updates to ReadMe.docx file
</commit_message>
<xml_diff>
--- a/Finance Bot/Submit a Receipt/Enterprise AtBot Demo/1 - Read Me.docx
+++ b/Finance Bot/Submit a Receipt/Enterprise AtBot Demo/1 - Read Me.docx
@@ -19,6 +19,33 @@
     <w:p>
       <w:pPr>
         <w:pStyle w:val="Heading1"/>
+      </w:pPr>
+      <w:bookmarkStart w:id="0" w:name="_GoBack"/>
+      <w:r>
+        <w:t>View a video of this AtBot Skill in action</w:t>
+      </w:r>
+    </w:p>
+    <w:p>
+      <w:pPr>
+        <w:pStyle w:val="ListParagraph"/>
+        <w:numPr>
+          <w:ilvl w:val="0"/>
+          <w:numId w:val="12"/>
+        </w:numPr>
+      </w:pPr>
+      <w:hyperlink r:id="rId7" w:history="1">
+        <w:r>
+          <w:rPr>
+            <w:rStyle w:val="Hyperlink"/>
+          </w:rPr>
+          <w:t>in Microsoft Teams</w:t>
+        </w:r>
+      </w:hyperlink>
+    </w:p>
+    <w:bookmarkEnd w:id="0"/>
+    <w:p>
+      <w:pPr>
+        <w:pStyle w:val="Heading1"/>
         <w:numPr>
           <w:ilvl w:val="0"/>
           <w:numId w:val="5"/>
@@ -33,7 +60,7 @@
       <w:r>
         <w:t xml:space="preserve">If you haven’t already, be sure to create and configure an AtBot by following steps 1 through 3 in the </w:t>
       </w:r>
-      <w:hyperlink r:id="rId7" w:history="1">
+      <w:hyperlink r:id="rId8" w:history="1">
         <w:r>
           <w:rPr>
             <w:rStyle w:val="Hyperlink"/>
@@ -92,364 +119,6 @@
       </w:pPr>
       <w:r>
         <w:t xml:space="preserve">Download the LUIS App (JSON file) stored in the </w:t>
-      </w:r>
-      <w:hyperlink r:id="rId8">
-        <w:r>
-          <w:rPr>
-            <w:rStyle w:val="Hyperlink"/>
-          </w:rPr>
-          <w:t xml:space="preserve">demo resources </w:t>
-        </w:r>
-        <w:r>
-          <w:rPr>
-            <w:rStyle w:val="Hyperlink"/>
-          </w:rPr>
-          <w:t>GitHub</w:t>
-        </w:r>
-      </w:hyperlink>
-      <w:r>
-        <w:t>.</w:t>
-      </w:r>
-    </w:p>
-    <w:p>
-      <w:pPr>
-        <w:pStyle w:val="ListParagraph"/>
-        <w:numPr>
-          <w:ilvl w:val="0"/>
-          <w:numId w:val="2"/>
-        </w:numPr>
-      </w:pPr>
-      <w:r>
-        <w:t>Open luis.ai and sign in.</w:t>
-      </w:r>
-    </w:p>
-    <w:p>
-      <w:pPr>
-        <w:pStyle w:val="ListParagraph"/>
-        <w:numPr>
-          <w:ilvl w:val="0"/>
-          <w:numId w:val="2"/>
-        </w:numPr>
-      </w:pPr>
-      <w:r>
-        <w:t>I</w:t>
-      </w:r>
-      <w:r>
-        <w:t xml:space="preserve">n the My Apps listing, click </w:t>
-      </w:r>
-      <w:r>
-        <w:rPr>
-          <w:b/>
-        </w:rPr>
-        <w:t>Import new app</w:t>
-      </w:r>
-      <w:r>
-        <w:t xml:space="preserve"> &gt; </w:t>
-      </w:r>
-      <w:r>
-        <w:rPr>
-          <w:b/>
-        </w:rPr>
-        <w:t xml:space="preserve">Choose app file (JSON </w:t>
-      </w:r>
-      <w:proofErr w:type="gramStart"/>
-      <w:r>
-        <w:rPr>
-          <w:b/>
-        </w:rPr>
-        <w:t>format)…</w:t>
-      </w:r>
-      <w:proofErr w:type="gramEnd"/>
-      <w:r>
-        <w:t xml:space="preserve"> &gt; </w:t>
-      </w:r>
-      <w:r>
-        <w:rPr>
-          <w:b/>
-        </w:rPr>
-        <w:t>upload</w:t>
-      </w:r>
-      <w:r>
-        <w:t xml:space="preserve"> the file downloaded in Step 1 of this section</w:t>
-      </w:r>
-      <w:r>
-        <w:t xml:space="preserve"> &gt; </w:t>
-      </w:r>
-      <w:r>
-        <w:rPr>
-          <w:b/>
-        </w:rPr>
-        <w:t>Train</w:t>
-      </w:r>
-      <w:r>
-        <w:t xml:space="preserve"> &gt; </w:t>
-      </w:r>
-      <w:r>
-        <w:rPr>
-          <w:b/>
-        </w:rPr>
-        <w:t>Publish</w:t>
-      </w:r>
-      <w:r>
-        <w:rPr>
-          <w:b/>
-        </w:rPr>
-        <w:t xml:space="preserve"> </w:t>
-      </w:r>
-      <w:r>
-        <w:t>(to production)</w:t>
-      </w:r>
-      <w:r>
-        <w:t>.</w:t>
-      </w:r>
-    </w:p>
-    <w:p>
-      <w:pPr>
-        <w:pStyle w:val="ListParagraph"/>
-        <w:numPr>
-          <w:ilvl w:val="0"/>
-          <w:numId w:val="2"/>
-        </w:numPr>
-      </w:pPr>
-      <w:r>
-        <w:t xml:space="preserve">Click your name in the top-right corner &gt; </w:t>
-      </w:r>
-      <w:r>
-        <w:rPr>
-          <w:b/>
-        </w:rPr>
-        <w:t>Settings</w:t>
-      </w:r>
-      <w:r>
-        <w:t xml:space="preserve">. </w:t>
-      </w:r>
-    </w:p>
-    <w:p>
-      <w:pPr>
-        <w:pStyle w:val="ListParagraph"/>
-        <w:numPr>
-          <w:ilvl w:val="0"/>
-          <w:numId w:val="2"/>
-        </w:numPr>
-      </w:pPr>
-      <w:r>
-        <w:t xml:space="preserve">Copy your </w:t>
-      </w:r>
-      <w:r>
-        <w:rPr>
-          <w:b/>
-        </w:rPr>
-        <w:t>Authoring Key</w:t>
-      </w:r>
-      <w:r>
-        <w:t xml:space="preserve">. </w:t>
-      </w:r>
-      <w:r>
-        <w:t>Place it somewhere for later (a text file, a Word document, a task in Outlook, etc.).</w:t>
-      </w:r>
-    </w:p>
-    <w:p>
-      <w:pPr>
-        <w:pStyle w:val="Heading1"/>
-        <w:numPr>
-          <w:ilvl w:val="0"/>
-          <w:numId w:val="5"/>
-        </w:numPr>
-        <w:ind w:left="360"/>
-      </w:pPr>
-      <w:r>
-        <w:t>Create the LUIS Intent Vector</w:t>
-      </w:r>
-    </w:p>
-    <w:p>
-      <w:r>
-        <w:t>The LUIS Intent Vector adds on the LUIS intent by making certain input required. If some input wasn’t provided, the IV will then request the input from the user</w:t>
-      </w:r>
-      <w:r>
-        <w:t>.</w:t>
-      </w:r>
-    </w:p>
-    <w:p>
-      <w:pPr>
-        <w:pStyle w:val="ListParagraph"/>
-        <w:numPr>
-          <w:ilvl w:val="0"/>
-          <w:numId w:val="3"/>
-        </w:numPr>
-      </w:pPr>
-      <w:r>
-        <w:t>Open the AtBot Admin Portal at admin.atbot.io.</w:t>
-      </w:r>
-    </w:p>
-    <w:p>
-      <w:pPr>
-        <w:pStyle w:val="ListParagraph"/>
-        <w:numPr>
-          <w:ilvl w:val="0"/>
-          <w:numId w:val="3"/>
-        </w:numPr>
-      </w:pPr>
-      <w:r>
-        <w:t xml:space="preserve">Click </w:t>
-      </w:r>
-      <w:r>
-        <w:rPr>
-          <w:b/>
-        </w:rPr>
-        <w:t>AI Integrations</w:t>
-      </w:r>
-      <w:r>
-        <w:t xml:space="preserve"> &gt; </w:t>
-      </w:r>
-      <w:r>
-        <w:rPr>
-          <w:b/>
-        </w:rPr>
-        <w:t>LUIS Intent Vectors</w:t>
-      </w:r>
-      <w:r>
-        <w:t xml:space="preserve"> &gt; </w:t>
-      </w:r>
-      <w:r>
-        <w:rPr>
-          <w:b/>
-        </w:rPr>
-        <w:t>Create Intent Vector</w:t>
-      </w:r>
-      <w:r>
-        <w:t>.</w:t>
-      </w:r>
-    </w:p>
-    <w:p>
-      <w:pPr>
-        <w:pStyle w:val="ListParagraph"/>
-        <w:numPr>
-          <w:ilvl w:val="0"/>
-          <w:numId w:val="3"/>
-        </w:numPr>
-      </w:pPr>
-      <w:r>
-        <w:t>Enter the LUIS App Region.</w:t>
-      </w:r>
-    </w:p>
-    <w:p>
-      <w:pPr>
-        <w:pStyle w:val="ListParagraph"/>
-        <w:numPr>
-          <w:ilvl w:val="0"/>
-          <w:numId w:val="3"/>
-        </w:numPr>
-      </w:pPr>
-      <w:r>
-        <w:t xml:space="preserve">Enter the copied </w:t>
-      </w:r>
-      <w:r>
-        <w:rPr>
-          <w:b/>
-        </w:rPr>
-        <w:t>Authoring Key</w:t>
-      </w:r>
-      <w:r>
-        <w:t xml:space="preserve"> from step B.5.</w:t>
-      </w:r>
-    </w:p>
-    <w:p>
-      <w:pPr>
-        <w:pStyle w:val="ListParagraph"/>
-        <w:numPr>
-          <w:ilvl w:val="0"/>
-          <w:numId w:val="3"/>
-        </w:numPr>
-      </w:pPr>
-      <w:r>
-        <w:t>Select the LUIS App (</w:t>
-      </w:r>
-      <w:r>
-        <w:t>the default name of the provided App is “Submit a Receipt”).</w:t>
-      </w:r>
-    </w:p>
-    <w:p>
-      <w:pPr>
-        <w:pStyle w:val="ListParagraph"/>
-        <w:numPr>
-          <w:ilvl w:val="0"/>
-          <w:numId w:val="3"/>
-        </w:numPr>
-      </w:pPr>
-      <w:r>
-        <w:t>Select the LUIS Intent (the default name of the provided Intent is “Submit an expense”).</w:t>
-      </w:r>
-    </w:p>
-    <w:p>
-      <w:pPr>
-        <w:pStyle w:val="ListParagraph"/>
-        <w:numPr>
-          <w:ilvl w:val="0"/>
-          <w:numId w:val="3"/>
-        </w:numPr>
-      </w:pPr>
-      <w:r>
-        <w:t xml:space="preserve">Click </w:t>
-      </w:r>
-      <w:r>
-        <w:rPr>
-          <w:b/>
-        </w:rPr>
-        <w:t>Create Intent Vector</w:t>
-      </w:r>
-      <w:r>
-        <w:t>.</w:t>
-      </w:r>
-    </w:p>
-    <w:p>
-      <w:pPr>
-        <w:pStyle w:val="ListParagraph"/>
-        <w:numPr>
-          <w:ilvl w:val="0"/>
-          <w:numId w:val="3"/>
-        </w:numPr>
-      </w:pPr>
-      <w:r>
-        <w:t xml:space="preserve">Add each of the </w:t>
-      </w:r>
-      <w:r>
-        <w:rPr>
-          <w:b/>
-        </w:rPr>
-        <w:t>Available Entities</w:t>
-      </w:r>
-      <w:r>
-        <w:t xml:space="preserve"> as </w:t>
-      </w:r>
-      <w:r>
-        <w:rPr>
-          <w:b/>
-        </w:rPr>
-        <w:t>Configured Entities</w:t>
-      </w:r>
-      <w:r>
-        <w:t xml:space="preserve"> by pressing the plus sign next to the entity in the </w:t>
-      </w:r>
-      <w:r>
-        <w:rPr>
-          <w:b/>
-        </w:rPr>
-        <w:t>Available Entities</w:t>
-      </w:r>
-      <w:r>
-        <w:t xml:space="preserve"> column.</w:t>
-      </w:r>
-    </w:p>
-    <w:p>
-      <w:pPr>
-        <w:pStyle w:val="ListParagraph"/>
-        <w:numPr>
-          <w:ilvl w:val="0"/>
-          <w:numId w:val="3"/>
-        </w:numPr>
-      </w:pPr>
-      <w:r>
-        <w:t xml:space="preserve">Configure the entities to look like the LUIS Intent Vector file in the </w:t>
       </w:r>
       <w:hyperlink r:id="rId9">
         <w:r>
@@ -474,16 +143,366 @@
         <w:pStyle w:val="ListParagraph"/>
         <w:numPr>
           <w:ilvl w:val="0"/>
+          <w:numId w:val="2"/>
+        </w:numPr>
+      </w:pPr>
+      <w:r>
+        <w:t>Open luis.ai and sign in.</w:t>
+      </w:r>
+    </w:p>
+    <w:p>
+      <w:pPr>
+        <w:pStyle w:val="ListParagraph"/>
+        <w:numPr>
+          <w:ilvl w:val="0"/>
+          <w:numId w:val="2"/>
+        </w:numPr>
+      </w:pPr>
+      <w:r>
+        <w:t>I</w:t>
+      </w:r>
+      <w:r>
+        <w:t xml:space="preserve">n the My Apps listing, click </w:t>
+      </w:r>
+      <w:r>
+        <w:rPr>
+          <w:b/>
+        </w:rPr>
+        <w:t>Import new app</w:t>
+      </w:r>
+      <w:r>
+        <w:t xml:space="preserve"> &gt; </w:t>
+      </w:r>
+      <w:r>
+        <w:rPr>
+          <w:b/>
+        </w:rPr>
+        <w:t>Choose app file (JSON format)…</w:t>
+      </w:r>
+      <w:r>
+        <w:t xml:space="preserve"> &gt; </w:t>
+      </w:r>
+      <w:r>
+        <w:rPr>
+          <w:b/>
+        </w:rPr>
+        <w:t>upload</w:t>
+      </w:r>
+      <w:r>
+        <w:t xml:space="preserve"> the file downloaded in Step 1 of this section</w:t>
+      </w:r>
+      <w:r>
+        <w:t xml:space="preserve"> &gt; </w:t>
+      </w:r>
+      <w:r>
+        <w:rPr>
+          <w:b/>
+        </w:rPr>
+        <w:t>Train</w:t>
+      </w:r>
+      <w:r>
+        <w:t xml:space="preserve"> &gt; </w:t>
+      </w:r>
+      <w:r>
+        <w:rPr>
+          <w:b/>
+        </w:rPr>
+        <w:t>Publish</w:t>
+      </w:r>
+      <w:r>
+        <w:rPr>
+          <w:b/>
+        </w:rPr>
+        <w:t xml:space="preserve"> </w:t>
+      </w:r>
+      <w:r>
+        <w:t>(to production)</w:t>
+      </w:r>
+      <w:r>
+        <w:t>.</w:t>
+      </w:r>
+    </w:p>
+    <w:p>
+      <w:pPr>
+        <w:pStyle w:val="ListParagraph"/>
+        <w:numPr>
+          <w:ilvl w:val="0"/>
+          <w:numId w:val="2"/>
+        </w:numPr>
+      </w:pPr>
+      <w:r>
+        <w:t xml:space="preserve">Click your name in the top-right corner &gt; </w:t>
+      </w:r>
+      <w:r>
+        <w:rPr>
+          <w:b/>
+        </w:rPr>
+        <w:t>Settings</w:t>
+      </w:r>
+      <w:r>
+        <w:t xml:space="preserve">. </w:t>
+      </w:r>
+    </w:p>
+    <w:p>
+      <w:pPr>
+        <w:pStyle w:val="ListParagraph"/>
+        <w:numPr>
+          <w:ilvl w:val="0"/>
+          <w:numId w:val="2"/>
+        </w:numPr>
+      </w:pPr>
+      <w:r>
+        <w:t xml:space="preserve">Copy your </w:t>
+      </w:r>
+      <w:r>
+        <w:rPr>
+          <w:b/>
+        </w:rPr>
+        <w:t>Authoring Key</w:t>
+      </w:r>
+      <w:r>
+        <w:t xml:space="preserve">. </w:t>
+      </w:r>
+      <w:r>
+        <w:t>Place it somewhere for later (a text file, a Word document, a task in Outlook, etc.).</w:t>
+      </w:r>
+    </w:p>
+    <w:p>
+      <w:pPr>
+        <w:pStyle w:val="Heading1"/>
+        <w:numPr>
+          <w:ilvl w:val="0"/>
+          <w:numId w:val="5"/>
+        </w:numPr>
+        <w:ind w:left="360"/>
+      </w:pPr>
+      <w:r>
+        <w:t>Create the LUIS Intent Vector</w:t>
+      </w:r>
+    </w:p>
+    <w:p>
+      <w:r>
+        <w:t>The LUIS Intent Vector adds on the LUIS intent by making certain input required. If some input wasn’t provided, the IV will then request the input from the user</w:t>
+      </w:r>
+      <w:r>
+        <w:t>.</w:t>
+      </w:r>
+    </w:p>
+    <w:p>
+      <w:pPr>
+        <w:pStyle w:val="ListParagraph"/>
+        <w:numPr>
+          <w:ilvl w:val="0"/>
           <w:numId w:val="3"/>
         </w:numPr>
       </w:pPr>
       <w:r>
+        <w:t>Open the AtBot Admin Portal at admin.atbot.io.</w:t>
+      </w:r>
+    </w:p>
+    <w:p>
+      <w:pPr>
+        <w:pStyle w:val="ListParagraph"/>
+        <w:numPr>
+          <w:ilvl w:val="0"/>
+          <w:numId w:val="3"/>
+        </w:numPr>
+      </w:pPr>
+      <w:r>
         <w:t xml:space="preserve">Click </w:t>
       </w:r>
       <w:r>
         <w:rPr>
           <w:b/>
         </w:rPr>
+        <w:t>AI Integrations</w:t>
+      </w:r>
+      <w:r>
+        <w:t xml:space="preserve"> &gt; </w:t>
+      </w:r>
+      <w:r>
+        <w:rPr>
+          <w:b/>
+        </w:rPr>
+        <w:t>LUIS Intent Vectors</w:t>
+      </w:r>
+      <w:r>
+        <w:t xml:space="preserve"> &gt; </w:t>
+      </w:r>
+      <w:r>
+        <w:rPr>
+          <w:b/>
+        </w:rPr>
+        <w:t>Create Intent Vector</w:t>
+      </w:r>
+      <w:r>
+        <w:t>.</w:t>
+      </w:r>
+    </w:p>
+    <w:p>
+      <w:pPr>
+        <w:pStyle w:val="ListParagraph"/>
+        <w:numPr>
+          <w:ilvl w:val="0"/>
+          <w:numId w:val="3"/>
+        </w:numPr>
+      </w:pPr>
+      <w:r>
+        <w:t>Enter the LUIS App Region.</w:t>
+      </w:r>
+    </w:p>
+    <w:p>
+      <w:pPr>
+        <w:pStyle w:val="ListParagraph"/>
+        <w:numPr>
+          <w:ilvl w:val="0"/>
+          <w:numId w:val="3"/>
+        </w:numPr>
+      </w:pPr>
+      <w:r>
+        <w:t xml:space="preserve">Enter the copied </w:t>
+      </w:r>
+      <w:r>
+        <w:rPr>
+          <w:b/>
+        </w:rPr>
+        <w:t>Authoring Key</w:t>
+      </w:r>
+      <w:r>
+        <w:t xml:space="preserve"> from step B.5.</w:t>
+      </w:r>
+    </w:p>
+    <w:p>
+      <w:pPr>
+        <w:pStyle w:val="ListParagraph"/>
+        <w:numPr>
+          <w:ilvl w:val="0"/>
+          <w:numId w:val="3"/>
+        </w:numPr>
+      </w:pPr>
+      <w:r>
+        <w:t>Select the LUIS App (</w:t>
+      </w:r>
+      <w:r>
+        <w:t>the default name of the provided App is “Submit a Receipt”).</w:t>
+      </w:r>
+    </w:p>
+    <w:p>
+      <w:pPr>
+        <w:pStyle w:val="ListParagraph"/>
+        <w:numPr>
+          <w:ilvl w:val="0"/>
+          <w:numId w:val="3"/>
+        </w:numPr>
+      </w:pPr>
+      <w:r>
+        <w:t>Select the LUIS Intent (the default name of the provided Intent is “Submit an expense”).</w:t>
+      </w:r>
+    </w:p>
+    <w:p>
+      <w:pPr>
+        <w:pStyle w:val="ListParagraph"/>
+        <w:numPr>
+          <w:ilvl w:val="0"/>
+          <w:numId w:val="3"/>
+        </w:numPr>
+      </w:pPr>
+      <w:r>
+        <w:t xml:space="preserve">Click </w:t>
+      </w:r>
+      <w:r>
+        <w:rPr>
+          <w:b/>
+        </w:rPr>
+        <w:t>Create Intent Vector</w:t>
+      </w:r>
+      <w:r>
+        <w:t>.</w:t>
+      </w:r>
+    </w:p>
+    <w:p>
+      <w:pPr>
+        <w:pStyle w:val="ListParagraph"/>
+        <w:numPr>
+          <w:ilvl w:val="0"/>
+          <w:numId w:val="3"/>
+        </w:numPr>
+      </w:pPr>
+      <w:r>
+        <w:t xml:space="preserve">Add each of the </w:t>
+      </w:r>
+      <w:r>
+        <w:rPr>
+          <w:b/>
+        </w:rPr>
+        <w:t>Available Entities</w:t>
+      </w:r>
+      <w:r>
+        <w:t xml:space="preserve"> as </w:t>
+      </w:r>
+      <w:r>
+        <w:rPr>
+          <w:b/>
+        </w:rPr>
+        <w:t>Configured Entities</w:t>
+      </w:r>
+      <w:r>
+        <w:t xml:space="preserve"> by pressing the plus sign next to the entity in the </w:t>
+      </w:r>
+      <w:r>
+        <w:rPr>
+          <w:b/>
+        </w:rPr>
+        <w:t>Available Entities</w:t>
+      </w:r>
+      <w:r>
+        <w:t xml:space="preserve"> column.</w:t>
+      </w:r>
+    </w:p>
+    <w:p>
+      <w:pPr>
+        <w:pStyle w:val="ListParagraph"/>
+        <w:numPr>
+          <w:ilvl w:val="0"/>
+          <w:numId w:val="3"/>
+        </w:numPr>
+      </w:pPr>
+      <w:r>
+        <w:t xml:space="preserve">Configure the entities to look like the LUIS Intent Vector file in the </w:t>
+      </w:r>
+      <w:hyperlink r:id="rId10">
+        <w:r>
+          <w:rPr>
+            <w:rStyle w:val="Hyperlink"/>
+          </w:rPr>
+          <w:t xml:space="preserve">demo resources </w:t>
+        </w:r>
+        <w:r>
+          <w:rPr>
+            <w:rStyle w:val="Hyperlink"/>
+          </w:rPr>
+          <w:t>GitHub</w:t>
+        </w:r>
+      </w:hyperlink>
+      <w:r>
+        <w:t>.</w:t>
+      </w:r>
+    </w:p>
+    <w:p>
+      <w:pPr>
+        <w:pStyle w:val="ListParagraph"/>
+        <w:numPr>
+          <w:ilvl w:val="0"/>
+          <w:numId w:val="3"/>
+        </w:numPr>
+      </w:pPr>
+      <w:r>
+        <w:t xml:space="preserve">Click </w:t>
+      </w:r>
+      <w:r>
+        <w:rPr>
+          <w:b/>
+        </w:rPr>
         <w:t>Update Vector</w:t>
       </w:r>
       <w:r>
@@ -505,6 +524,7 @@
         <w:ind w:left="360"/>
       </w:pPr>
       <w:r>
+        <w:lastRenderedPageBreak/>
         <w:t>Import the Flow</w:t>
       </w:r>
     </w:p>
@@ -518,7 +538,6 @@
     </w:p>
     <w:p>
       <w:r>
-        <w:lastRenderedPageBreak/>
         <w:t xml:space="preserve">First you need to create the SharePoint library. </w:t>
       </w:r>
       <w:r>
@@ -665,15 +684,7 @@
         <w:t xml:space="preserve"> &gt; </w:t>
       </w:r>
       <w:r>
-        <w:t xml:space="preserve">Name </w:t>
-      </w:r>
-      <w:proofErr w:type="gramStart"/>
-      <w:r>
-        <w:t>it</w:t>
-      </w:r>
-      <w:proofErr w:type="gramEnd"/>
-      <w:r>
-        <w:t xml:space="preserve"> </w:t>
+        <w:t xml:space="preserve">Name it </w:t>
       </w:r>
       <w:r>
         <w:rPr>
@@ -755,7 +766,7 @@
       <w:r>
         <w:t xml:space="preserve">Download the Flow (ZIP file) stored in the </w:t>
       </w:r>
-      <w:hyperlink r:id="rId10">
+      <w:hyperlink r:id="rId11">
         <w:r>
           <w:rPr>
             <w:rStyle w:val="Hyperlink"/>
@@ -1321,7 +1332,7 @@
                     <pic:cNvPicPr/>
                   </pic:nvPicPr>
                   <pic:blipFill>
-                    <a:blip r:embed="rId11"/>
+                    <a:blip r:embed="rId12"/>
                     <a:stretch>
                       <a:fillRect/>
                     </a:stretch>
@@ -1407,7 +1418,7 @@
       <w:r>
         <w:t xml:space="preserve">If your bot doesn’t have an assigned category, </w:t>
       </w:r>
-      <w:hyperlink r:id="rId12" w:history="1">
+      <w:hyperlink r:id="rId13" w:history="1">
         <w:r>
           <w:rPr>
             <w:rStyle w:val="Hyperlink"/>
@@ -1418,7 +1429,7 @@
       <w:r>
         <w:t xml:space="preserve"> and </w:t>
       </w:r>
-      <w:hyperlink r:id="rId13" w:history="1">
+      <w:hyperlink r:id="rId14" w:history="1">
         <w:r>
           <w:rPr>
             <w:rStyle w:val="Hyperlink"/>
@@ -1438,7 +1449,7 @@
           <w:numId w:val="7"/>
         </w:numPr>
       </w:pPr>
-      <w:hyperlink r:id="rId14" w:history="1">
+      <w:hyperlink r:id="rId15" w:history="1">
         <w:r>
           <w:rPr>
             <w:rStyle w:val="Hyperlink"/>
@@ -1486,37 +1497,6 @@
       <w:r>
         <w:t xml:space="preserve">Add a QnA Maker knowledge base utilizing Chit-Chat for some basic small talk ability by your bot. It makes the experience more natural and entices users to trust the bot more if you’re letting others try it out. Review step 6 in the </w:t>
       </w:r>
-      <w:hyperlink r:id="rId15" w:history="1">
-        <w:r>
-          <w:rPr>
-            <w:rStyle w:val="Hyperlink"/>
-          </w:rPr>
-          <w:t>Enterprise Jump Start Guide</w:t>
-        </w:r>
-      </w:hyperlink>
-      <w:r>
-        <w:t xml:space="preserve"> for more info.</w:t>
-      </w:r>
-    </w:p>
-    <w:p>
-      <w:pPr>
-        <w:pStyle w:val="ListParagraph"/>
-        <w:numPr>
-          <w:ilvl w:val="0"/>
-          <w:numId w:val="11"/>
-        </w:numPr>
-      </w:pPr>
-      <w:r>
-        <w:t>Ensure you’ve provided licenses for testers/demo-</w:t>
-      </w:r>
-      <w:proofErr w:type="spellStart"/>
-      <w:r>
-        <w:t>ers</w:t>
-      </w:r>
-      <w:proofErr w:type="spellEnd"/>
-      <w:r>
-        <w:t xml:space="preserve"> and add the bot to Microsoft Teams. All steps can be found in the </w:t>
-      </w:r>
       <w:hyperlink r:id="rId16" w:history="1">
         <w:r>
           <w:rPr>
@@ -1526,13 +1506,42 @@
         </w:r>
       </w:hyperlink>
       <w:r>
+        <w:t xml:space="preserve"> for more info.</w:t>
+      </w:r>
+    </w:p>
+    <w:p>
+      <w:pPr>
+        <w:pStyle w:val="ListParagraph"/>
+        <w:numPr>
+          <w:ilvl w:val="0"/>
+          <w:numId w:val="11"/>
+        </w:numPr>
+      </w:pPr>
+      <w:r>
+        <w:t>Ensure you’ve provided licenses for testers/demo-</w:t>
+      </w:r>
+      <w:proofErr w:type="spellStart"/>
+      <w:r>
+        <w:t>ers</w:t>
+      </w:r>
+      <w:proofErr w:type="spellEnd"/>
+      <w:r>
+        <w:t xml:space="preserve"> and add the bot to Microsoft Teams. All steps can be found in the </w:t>
+      </w:r>
+      <w:hyperlink r:id="rId17" w:history="1">
+        <w:r>
+          <w:rPr>
+            <w:rStyle w:val="Hyperlink"/>
+          </w:rPr>
+          <w:t>Enterprise Jump Start Guide</w:t>
+        </w:r>
+      </w:hyperlink>
+      <w:r>
         <w:t>.</w:t>
       </w:r>
-      <w:bookmarkStart w:id="0" w:name="_GoBack"/>
-      <w:bookmarkEnd w:id="0"/>
     </w:p>
     <w:sectPr>
-      <w:footerReference w:type="default" r:id="rId17"/>
+      <w:footerReference w:type="default" r:id="rId18"/>
       <w:pgSz w:w="12240" w:h="15840"/>
       <w:pgMar w:top="1440" w:right="1440" w:bottom="1440" w:left="1440" w:header="720" w:footer="720" w:gutter="0"/>
       <w:cols w:space="720"/>
@@ -1728,6 +1737,119 @@
 <file path=word/numbering.xml><?xml version="1.0" encoding="utf-8"?>
 <w:numbering xmlns:wpc="http://schemas.microsoft.com/office/word/2010/wordprocessingCanvas" xmlns:cx="http://schemas.microsoft.com/office/drawing/2014/chartex" xmlns:cx1="http://schemas.microsoft.com/office/drawing/2015/9/8/chartex" xmlns:cx2="http://schemas.microsoft.com/office/drawing/2015/10/21/chartex" xmlns:cx3="http://schemas.microsoft.com/office/drawing/2016/5/9/chartex" xmlns:cx4="http://schemas.microsoft.com/office/drawing/2016/5/10/chartex" xmlns:cx5="http://schemas.microsoft.com/office/drawing/2016/5/11/chartex" xmlns:cx6="http://schemas.microsoft.com/office/drawing/2016/5/12/chartex" xmlns:cx7="http://schemas.microsoft.com/office/drawing/2016/5/13/chartex" xmlns:cx8="http://schemas.microsoft.com/office/drawing/2016/5/14/chartex" xmlns:mc="http://schemas.openxmlformats.org/markup-compatibility/2006" xmlns:aink="http://schemas.microsoft.com/office/drawing/2016/ink" xmlns:am3d="http://schemas.microsoft.com/office/drawing/2017/model3d" xmlns:o="urn:schemas-microsoft-com:office:office" xmlns:r="http://schemas.openxmlformats.org/officeDocument/2006/relationships" xmlns:m="http://schemas.openxmlformats.org/officeDocument/2006/math" xmlns:v="urn:schemas-microsoft-com:vml" xmlns:wp14="http://schemas.microsoft.com/office/word/2010/wordprocessingDrawing" xmlns:wp="http://schemas.openxmlformats.org/drawingml/2006/wordprocessingDrawing" xmlns:w10="urn:schemas-microsoft-com:office:word" xmlns:w="http://schemas.openxmlformats.org/wordprocessingml/2006/main" xmlns:w14="http://schemas.microsoft.com/office/word/2010/wordml" xmlns:w15="http://schemas.microsoft.com/office/word/2012/wordml" xmlns:w16cid="http://schemas.microsoft.com/office/word/2016/wordml/cid" xmlns:w16se="http://schemas.microsoft.com/office/word/2015/wordml/symex" xmlns:wpg="http://schemas.microsoft.com/office/word/2010/wordprocessingGroup" xmlns:wpi="http://schemas.microsoft.com/office/word/2010/wordprocessingInk" xmlns:wne="http://schemas.microsoft.com/office/word/2006/wordml" xmlns:wps="http://schemas.microsoft.com/office/word/2010/wordprocessingShape" mc:Ignorable="w14 w15 w16se w16cid wp14">
   <w:abstractNum w:abstractNumId="0" w15:restartNumberingAfterBreak="0">
+    <w:nsid w:val="00417A22"/>
+    <w:multiLevelType w:val="hybridMultilevel"/>
+    <w:tmpl w:val="8EBA10BA"/>
+    <w:lvl w:ilvl="0" w:tplc="04090001">
+      <w:start w:val="1"/>
+      <w:numFmt w:val="bullet"/>
+      <w:lvlText w:val=""/>
+      <w:lvlJc w:val="left"/>
+      <w:pPr>
+        <w:ind w:left="769" w:hanging="360"/>
+      </w:pPr>
+      <w:rPr>
+        <w:rFonts w:ascii="Symbol" w:hAnsi="Symbol" w:hint="default"/>
+      </w:rPr>
+    </w:lvl>
+    <w:lvl w:ilvl="1" w:tplc="04090003" w:tentative="1">
+      <w:start w:val="1"/>
+      <w:numFmt w:val="bullet"/>
+      <w:lvlText w:val="o"/>
+      <w:lvlJc w:val="left"/>
+      <w:pPr>
+        <w:ind w:left="1489" w:hanging="360"/>
+      </w:pPr>
+      <w:rPr>
+        <w:rFonts w:ascii="Courier New" w:hAnsi="Courier New" w:cs="Courier New" w:hint="default"/>
+      </w:rPr>
+    </w:lvl>
+    <w:lvl w:ilvl="2" w:tplc="04090005" w:tentative="1">
+      <w:start w:val="1"/>
+      <w:numFmt w:val="bullet"/>
+      <w:lvlText w:val=""/>
+      <w:lvlJc w:val="left"/>
+      <w:pPr>
+        <w:ind w:left="2209" w:hanging="360"/>
+      </w:pPr>
+      <w:rPr>
+        <w:rFonts w:ascii="Wingdings" w:hAnsi="Wingdings" w:hint="default"/>
+      </w:rPr>
+    </w:lvl>
+    <w:lvl w:ilvl="3" w:tplc="04090001" w:tentative="1">
+      <w:start w:val="1"/>
+      <w:numFmt w:val="bullet"/>
+      <w:lvlText w:val=""/>
+      <w:lvlJc w:val="left"/>
+      <w:pPr>
+        <w:ind w:left="2929" w:hanging="360"/>
+      </w:pPr>
+      <w:rPr>
+        <w:rFonts w:ascii="Symbol" w:hAnsi="Symbol" w:hint="default"/>
+      </w:rPr>
+    </w:lvl>
+    <w:lvl w:ilvl="4" w:tplc="04090003" w:tentative="1">
+      <w:start w:val="1"/>
+      <w:numFmt w:val="bullet"/>
+      <w:lvlText w:val="o"/>
+      <w:lvlJc w:val="left"/>
+      <w:pPr>
+        <w:ind w:left="3649" w:hanging="360"/>
+      </w:pPr>
+      <w:rPr>
+        <w:rFonts w:ascii="Courier New" w:hAnsi="Courier New" w:cs="Courier New" w:hint="default"/>
+      </w:rPr>
+    </w:lvl>
+    <w:lvl w:ilvl="5" w:tplc="04090005" w:tentative="1">
+      <w:start w:val="1"/>
+      <w:numFmt w:val="bullet"/>
+      <w:lvlText w:val=""/>
+      <w:lvlJc w:val="left"/>
+      <w:pPr>
+        <w:ind w:left="4369" w:hanging="360"/>
+      </w:pPr>
+      <w:rPr>
+        <w:rFonts w:ascii="Wingdings" w:hAnsi="Wingdings" w:hint="default"/>
+      </w:rPr>
+    </w:lvl>
+    <w:lvl w:ilvl="6" w:tplc="04090001" w:tentative="1">
+      <w:start w:val="1"/>
+      <w:numFmt w:val="bullet"/>
+      <w:lvlText w:val=""/>
+      <w:lvlJc w:val="left"/>
+      <w:pPr>
+        <w:ind w:left="5089" w:hanging="360"/>
+      </w:pPr>
+      <w:rPr>
+        <w:rFonts w:ascii="Symbol" w:hAnsi="Symbol" w:hint="default"/>
+      </w:rPr>
+    </w:lvl>
+    <w:lvl w:ilvl="7" w:tplc="04090003" w:tentative="1">
+      <w:start w:val="1"/>
+      <w:numFmt w:val="bullet"/>
+      <w:lvlText w:val="o"/>
+      <w:lvlJc w:val="left"/>
+      <w:pPr>
+        <w:ind w:left="5809" w:hanging="360"/>
+      </w:pPr>
+      <w:rPr>
+        <w:rFonts w:ascii="Courier New" w:hAnsi="Courier New" w:cs="Courier New" w:hint="default"/>
+      </w:rPr>
+    </w:lvl>
+    <w:lvl w:ilvl="8" w:tplc="04090005" w:tentative="1">
+      <w:start w:val="1"/>
+      <w:numFmt w:val="bullet"/>
+      <w:lvlText w:val=""/>
+      <w:lvlJc w:val="left"/>
+      <w:pPr>
+        <w:ind w:left="6529" w:hanging="360"/>
+      </w:pPr>
+      <w:rPr>
+        <w:rFonts w:ascii="Wingdings" w:hAnsi="Wingdings" w:hint="default"/>
+      </w:rPr>
+    </w:lvl>
+  </w:abstractNum>
+  <w:abstractNum w:abstractNumId="1" w15:restartNumberingAfterBreak="0">
     <w:nsid w:val="0A383392"/>
     <w:multiLevelType w:val="hybridMultilevel"/>
     <w:tmpl w:val="8510295A"/>
@@ -1813,7 +1935,7 @@
       </w:pPr>
     </w:lvl>
   </w:abstractNum>
-  <w:abstractNum w:abstractNumId="1" w15:restartNumberingAfterBreak="0">
+  <w:abstractNum w:abstractNumId="2" w15:restartNumberingAfterBreak="0">
     <w:nsid w:val="1A83373B"/>
     <w:multiLevelType w:val="hybridMultilevel"/>
     <w:tmpl w:val="0B4EFD5A"/>
@@ -1899,7 +2021,7 @@
       </w:pPr>
     </w:lvl>
   </w:abstractNum>
-  <w:abstractNum w:abstractNumId="2" w15:restartNumberingAfterBreak="0">
+  <w:abstractNum w:abstractNumId="3" w15:restartNumberingAfterBreak="0">
     <w:nsid w:val="284652D6"/>
     <w:multiLevelType w:val="hybridMultilevel"/>
     <w:tmpl w:val="2BD86F88"/>
@@ -1985,7 +2107,7 @@
       </w:pPr>
     </w:lvl>
   </w:abstractNum>
-  <w:abstractNum w:abstractNumId="3" w15:restartNumberingAfterBreak="0">
+  <w:abstractNum w:abstractNumId="4" w15:restartNumberingAfterBreak="0">
     <w:nsid w:val="509063F6"/>
     <w:multiLevelType w:val="hybridMultilevel"/>
     <w:tmpl w:val="2D00E5BC"/>
@@ -2071,7 +2193,7 @@
       </w:pPr>
     </w:lvl>
   </w:abstractNum>
-  <w:abstractNum w:abstractNumId="4" w15:restartNumberingAfterBreak="0">
+  <w:abstractNum w:abstractNumId="5" w15:restartNumberingAfterBreak="0">
     <w:nsid w:val="51FD1589"/>
     <w:multiLevelType w:val="hybridMultilevel"/>
     <w:tmpl w:val="A27E615E"/>
@@ -2157,7 +2279,7 @@
       </w:pPr>
     </w:lvl>
   </w:abstractNum>
-  <w:abstractNum w:abstractNumId="5" w15:restartNumberingAfterBreak="0">
+  <w:abstractNum w:abstractNumId="6" w15:restartNumberingAfterBreak="0">
     <w:nsid w:val="52F26752"/>
     <w:multiLevelType w:val="hybridMultilevel"/>
     <w:tmpl w:val="FDD0D8B8"/>
@@ -2243,7 +2365,7 @@
       </w:pPr>
     </w:lvl>
   </w:abstractNum>
-  <w:abstractNum w:abstractNumId="6" w15:restartNumberingAfterBreak="0">
+  <w:abstractNum w:abstractNumId="7" w15:restartNumberingAfterBreak="0">
     <w:nsid w:val="644872FA"/>
     <w:multiLevelType w:val="hybridMultilevel"/>
     <w:tmpl w:val="43E4F3C4"/>
@@ -2329,7 +2451,7 @@
       </w:pPr>
     </w:lvl>
   </w:abstractNum>
-  <w:abstractNum w:abstractNumId="7" w15:restartNumberingAfterBreak="0">
+  <w:abstractNum w:abstractNumId="8" w15:restartNumberingAfterBreak="0">
     <w:nsid w:val="678B1716"/>
     <w:multiLevelType w:val="hybridMultilevel"/>
     <w:tmpl w:val="A27E615E"/>
@@ -2415,7 +2537,7 @@
       </w:pPr>
     </w:lvl>
   </w:abstractNum>
-  <w:abstractNum w:abstractNumId="8" w15:restartNumberingAfterBreak="0">
+  <w:abstractNum w:abstractNumId="9" w15:restartNumberingAfterBreak="0">
     <w:nsid w:val="69FC2DD0"/>
     <w:multiLevelType w:val="hybridMultilevel"/>
     <w:tmpl w:val="D4A45902"/>
@@ -2501,7 +2623,7 @@
       </w:pPr>
     </w:lvl>
   </w:abstractNum>
-  <w:abstractNum w:abstractNumId="9" w15:restartNumberingAfterBreak="0">
+  <w:abstractNum w:abstractNumId="10" w15:restartNumberingAfterBreak="0">
     <w:nsid w:val="6D047908"/>
     <w:multiLevelType w:val="hybridMultilevel"/>
     <w:tmpl w:val="D68C516A"/>
@@ -2587,7 +2709,7 @@
       </w:pPr>
     </w:lvl>
   </w:abstractNum>
-  <w:abstractNum w:abstractNumId="10" w15:restartNumberingAfterBreak="0">
+  <w:abstractNum w:abstractNumId="11" w15:restartNumberingAfterBreak="0">
     <w:nsid w:val="7C9237B4"/>
     <w:multiLevelType w:val="hybridMultilevel"/>
     <w:tmpl w:val="D4A45902"/>
@@ -2674,37 +2796,40 @@
     </w:lvl>
   </w:abstractNum>
   <w:num w:numId="1">
+    <w:abstractNumId w:val="10"/>
+  </w:num>
+  <w:num w:numId="2">
+    <w:abstractNumId w:val="8"/>
+  </w:num>
+  <w:num w:numId="3">
+    <w:abstractNumId w:val="6"/>
+  </w:num>
+  <w:num w:numId="4">
+    <w:abstractNumId w:val="2"/>
+  </w:num>
+  <w:num w:numId="5">
+    <w:abstractNumId w:val="11"/>
+  </w:num>
+  <w:num w:numId="6">
+    <w:abstractNumId w:val="5"/>
+  </w:num>
+  <w:num w:numId="7">
+    <w:abstractNumId w:val="7"/>
+  </w:num>
+  <w:num w:numId="8">
+    <w:abstractNumId w:val="1"/>
+  </w:num>
+  <w:num w:numId="9">
+    <w:abstractNumId w:val="3"/>
+  </w:num>
+  <w:num w:numId="10">
     <w:abstractNumId w:val="9"/>
   </w:num>
-  <w:num w:numId="2">
-    <w:abstractNumId w:val="7"/>
-  </w:num>
-  <w:num w:numId="3">
-    <w:abstractNumId w:val="5"/>
-  </w:num>
-  <w:num w:numId="4">
-    <w:abstractNumId w:val="1"/>
-  </w:num>
-  <w:num w:numId="5">
-    <w:abstractNumId w:val="10"/>
-  </w:num>
-  <w:num w:numId="6">
+  <w:num w:numId="11">
     <w:abstractNumId w:val="4"/>
   </w:num>
-  <w:num w:numId="7">
-    <w:abstractNumId w:val="6"/>
-  </w:num>
-  <w:num w:numId="8">
+  <w:num w:numId="12">
     <w:abstractNumId w:val="0"/>
-  </w:num>
-  <w:num w:numId="9">
-    <w:abstractNumId w:val="2"/>
-  </w:num>
-  <w:num w:numId="10">
-    <w:abstractNumId w:val="8"/>
-  </w:num>
-  <w:num w:numId="11">
-    <w:abstractNumId w:val="3"/>
   </w:num>
 </w:numbering>
 </file>

</xml_diff>